<commit_message>
may24 and analysis and design files
</commit_message>
<xml_diff>
--- a/may23/work/task1/analysis.docx
+++ b/may23/work/task1/analysis.docx
@@ -403,23 +403,7 @@
           <w:sz w:val="24"/>
           <w:szCs w:val="24"/>
         </w:rPr>
-        <w:t xml:space="preserve"> for giving advice as if you can give a more personalised </w:t>
-      </w:r>
-      <w:proofErr w:type="gramStart"/>
-      <w:r>
-        <w:rPr>
-          <w:sz w:val="24"/>
-          <w:szCs w:val="24"/>
-        </w:rPr>
-        <w:t>experience</w:t>
-      </w:r>
-      <w:proofErr w:type="gramEnd"/>
-      <w:r>
-        <w:rPr>
-          <w:sz w:val="24"/>
-          <w:szCs w:val="24"/>
-        </w:rPr>
-        <w:t xml:space="preserve"> you may be able to give alerts to the users such as if pollen levels spike in their area.</w:t>
+        <w:t xml:space="preserve"> for giving advice as if you can give a more personalised experience you may be able to give alerts to the users such as if pollen levels spike in their area.</w:t>
       </w:r>
     </w:p>
     <w:p>
@@ -589,7 +573,6 @@
                 <w:szCs w:val="24"/>
               </w:rPr>
             </w:pPr>
-            <w:proofErr w:type="gramStart"/>
             <w:r>
               <w:rPr>
                 <w:sz w:val="24"/>
@@ -597,7 +580,6 @@
               </w:rPr>
               <w:t>Says</w:t>
             </w:r>
-            <w:proofErr w:type="gramEnd"/>
           </w:p>
           <w:p>
             <w:pPr>
@@ -1069,15 +1051,7 @@
           </w:tcPr>
           <w:p>
             <w:r>
-              <w:t xml:space="preserve">An </w:t>
-            </w:r>
-            <w:proofErr w:type="gramStart"/>
-            <w:r>
-              <w:t>easy to use</w:t>
-            </w:r>
-            <w:proofErr w:type="gramEnd"/>
-            <w:r>
-              <w:t xml:space="preserve"> source of information whether that be an app or website that </w:t>
+              <w:t xml:space="preserve">An easy to use source of information whether that be an app or website that </w:t>
             </w:r>
             <w:r>
               <w:lastRenderedPageBreak/>
@@ -1118,6 +1092,1124 @@
       </w:tr>
     </w:tbl>
     <w:p/>
+    <w:p>
+      <w:pPr>
+        <w:pStyle w:val="Heading1"/>
+      </w:pPr>
+      <w:r>
+        <w:t>Laws Guidance and Legislation</w:t>
+      </w:r>
+    </w:p>
+    <w:p/>
+    <w:p>
+      <w:pPr>
+        <w:rPr>
+          <w:sz w:val="24"/>
+          <w:szCs w:val="24"/>
+        </w:rPr>
+      </w:pPr>
+      <w:r>
+        <w:rPr>
+          <w:sz w:val="24"/>
+          <w:szCs w:val="24"/>
+        </w:rPr>
+        <w:t>Based on the brief I am assuming that the company is UK based</w:t>
+      </w:r>
+      <w:r>
+        <w:rPr>
+          <w:sz w:val="24"/>
+          <w:szCs w:val="24"/>
+        </w:rPr>
+        <w:t xml:space="preserve"> and that the service will only be used by UK users.</w:t>
+      </w:r>
+    </w:p>
+    <w:p/>
+    <w:p>
+      <w:pPr>
+        <w:rPr>
+          <w:sz w:val="24"/>
+          <w:szCs w:val="24"/>
+        </w:rPr>
+      </w:pPr>
+      <w:r>
+        <w:rPr>
+          <w:sz w:val="24"/>
+          <w:szCs w:val="24"/>
+        </w:rPr>
+        <w:t xml:space="preserve">Data – </w:t>
+      </w:r>
+    </w:p>
+    <w:p>
+      <w:pPr>
+        <w:rPr>
+          <w:sz w:val="24"/>
+          <w:szCs w:val="24"/>
+        </w:rPr>
+      </w:pPr>
+      <w:r>
+        <w:rPr>
+          <w:sz w:val="24"/>
+          <w:szCs w:val="24"/>
+        </w:rPr>
+        <w:t xml:space="preserve">GDPR </w:t>
+      </w:r>
+    </w:p>
+    <w:p>
+      <w:pPr>
+        <w:rPr>
+          <w:sz w:val="24"/>
+          <w:szCs w:val="24"/>
+        </w:rPr>
+      </w:pPr>
+      <w:r>
+        <w:rPr>
+          <w:sz w:val="24"/>
+          <w:szCs w:val="24"/>
+        </w:rPr>
+        <w:t>NHS Digital Guideline</w:t>
+      </w:r>
+      <w:r>
+        <w:rPr>
+          <w:sz w:val="24"/>
+          <w:szCs w:val="24"/>
+        </w:rPr>
+        <w:t>s</w:t>
+      </w:r>
+    </w:p>
+    <w:p>
+      <w:pPr>
+        <w:rPr>
+          <w:sz w:val="24"/>
+          <w:szCs w:val="24"/>
+        </w:rPr>
+      </w:pPr>
+      <w:r>
+        <w:rPr>
+          <w:sz w:val="24"/>
+          <w:szCs w:val="24"/>
+        </w:rPr>
+        <w:t xml:space="preserve">National </w:t>
+      </w:r>
+      <w:r>
+        <w:rPr>
+          <w:sz w:val="24"/>
+          <w:szCs w:val="24"/>
+        </w:rPr>
+        <w:t>Institute</w:t>
+      </w:r>
+      <w:r>
+        <w:rPr>
+          <w:sz w:val="24"/>
+          <w:szCs w:val="24"/>
+        </w:rPr>
+        <w:t xml:space="preserve"> for health care and excellence</w:t>
+      </w:r>
+    </w:p>
+    <w:p>
+      <w:pPr>
+        <w:rPr>
+          <w:sz w:val="24"/>
+          <w:szCs w:val="24"/>
+        </w:rPr>
+      </w:pPr>
+      <w:r>
+        <w:rPr>
+          <w:sz w:val="24"/>
+          <w:szCs w:val="24"/>
+        </w:rPr>
+        <w:t>BSI</w:t>
+      </w:r>
+    </w:p>
+    <w:p>
+      <w:pPr>
+        <w:rPr>
+          <w:sz w:val="24"/>
+          <w:szCs w:val="24"/>
+        </w:rPr>
+      </w:pPr>
+    </w:p>
+    <w:p>
+      <w:pPr>
+        <w:rPr>
+          <w:sz w:val="24"/>
+          <w:szCs w:val="24"/>
+        </w:rPr>
+      </w:pPr>
+      <w:r>
+        <w:rPr>
+          <w:sz w:val="24"/>
+          <w:szCs w:val="24"/>
+        </w:rPr>
+        <w:t>Accessibility</w:t>
+      </w:r>
+      <w:r>
+        <w:rPr>
+          <w:sz w:val="24"/>
+          <w:szCs w:val="24"/>
+        </w:rPr>
+        <w:t xml:space="preserve"> – </w:t>
+      </w:r>
+    </w:p>
+    <w:p>
+      <w:pPr>
+        <w:rPr>
+          <w:sz w:val="24"/>
+          <w:szCs w:val="24"/>
+        </w:rPr>
+      </w:pPr>
+      <w:r>
+        <w:rPr>
+          <w:sz w:val="24"/>
+          <w:szCs w:val="24"/>
+        </w:rPr>
+        <w:t xml:space="preserve">equality act 2010 </w:t>
+      </w:r>
+    </w:p>
+    <w:p>
+      <w:pPr>
+        <w:rPr>
+          <w:sz w:val="24"/>
+          <w:szCs w:val="24"/>
+        </w:rPr>
+      </w:pPr>
+      <w:r>
+        <w:rPr>
+          <w:sz w:val="24"/>
+          <w:szCs w:val="24"/>
+        </w:rPr>
+        <w:t>WCAG</w:t>
+      </w:r>
+    </w:p>
+    <w:p>
+      <w:pPr>
+        <w:rPr>
+          <w:sz w:val="24"/>
+          <w:szCs w:val="24"/>
+        </w:rPr>
+      </w:pPr>
+    </w:p>
+    <w:p>
+      <w:pPr>
+        <w:rPr>
+          <w:sz w:val="24"/>
+          <w:szCs w:val="24"/>
+        </w:rPr>
+      </w:pPr>
+      <w:r>
+        <w:rPr>
+          <w:sz w:val="24"/>
+          <w:szCs w:val="24"/>
+        </w:rPr>
+        <w:t xml:space="preserve">Health and safety – </w:t>
+      </w:r>
+    </w:p>
+    <w:p>
+      <w:pPr>
+        <w:rPr>
+          <w:sz w:val="24"/>
+          <w:szCs w:val="24"/>
+        </w:rPr>
+      </w:pPr>
+      <w:r>
+        <w:rPr>
+          <w:sz w:val="24"/>
+          <w:szCs w:val="24"/>
+        </w:rPr>
+        <w:t xml:space="preserve">Health and </w:t>
+      </w:r>
+      <w:r>
+        <w:rPr>
+          <w:sz w:val="24"/>
+          <w:szCs w:val="24"/>
+        </w:rPr>
+        <w:t>Safety</w:t>
+      </w:r>
+      <w:r>
+        <w:rPr>
+          <w:sz w:val="24"/>
+          <w:szCs w:val="24"/>
+        </w:rPr>
+        <w:t xml:space="preserve"> at Work Act 1974</w:t>
+      </w:r>
+    </w:p>
+    <w:p>
+      <w:pPr>
+        <w:rPr>
+          <w:sz w:val="24"/>
+          <w:szCs w:val="24"/>
+        </w:rPr>
+      </w:pPr>
+      <w:r>
+        <w:rPr>
+          <w:sz w:val="24"/>
+          <w:szCs w:val="24"/>
+        </w:rPr>
+        <w:t xml:space="preserve"> Clinical </w:t>
+      </w:r>
+      <w:r>
+        <w:rPr>
+          <w:sz w:val="24"/>
+          <w:szCs w:val="24"/>
+        </w:rPr>
+        <w:t>Safety</w:t>
+      </w:r>
+      <w:r>
+        <w:rPr>
+          <w:sz w:val="24"/>
+          <w:szCs w:val="24"/>
+        </w:rPr>
+        <w:t xml:space="preserve"> </w:t>
+      </w:r>
+      <w:r>
+        <w:rPr>
+          <w:sz w:val="24"/>
+          <w:szCs w:val="24"/>
+        </w:rPr>
+        <w:t>Standards (</w:t>
+      </w:r>
+      <w:r>
+        <w:rPr>
+          <w:sz w:val="24"/>
+          <w:szCs w:val="24"/>
+        </w:rPr>
+        <w:t>DCB0129 and DCB0160)</w:t>
+      </w:r>
+    </w:p>
+    <w:p>
+      <w:pPr>
+        <w:rPr>
+          <w:sz w:val="24"/>
+          <w:szCs w:val="24"/>
+        </w:rPr>
+      </w:pPr>
+      <w:r>
+        <w:rPr>
+          <w:sz w:val="24"/>
+          <w:szCs w:val="24"/>
+        </w:rPr>
+        <w:t xml:space="preserve"> UK Medical Device Regulations 2002</w:t>
+      </w:r>
+    </w:p>
+    <w:p>
+      <w:pPr>
+        <w:rPr>
+          <w:sz w:val="24"/>
+          <w:szCs w:val="24"/>
+        </w:rPr>
+      </w:pPr>
+    </w:p>
+    <w:p>
+      <w:pPr>
+        <w:rPr>
+          <w:sz w:val="24"/>
+          <w:szCs w:val="24"/>
+        </w:rPr>
+      </w:pPr>
+      <w:r>
+        <w:rPr>
+          <w:sz w:val="24"/>
+          <w:szCs w:val="24"/>
+        </w:rPr>
+        <w:t xml:space="preserve">Cybersecurity – </w:t>
+      </w:r>
+    </w:p>
+    <w:p>
+      <w:pPr>
+        <w:rPr>
+          <w:sz w:val="24"/>
+          <w:szCs w:val="24"/>
+        </w:rPr>
+      </w:pPr>
+      <w:r>
+        <w:rPr>
+          <w:sz w:val="24"/>
+          <w:szCs w:val="24"/>
+        </w:rPr>
+        <w:t>I</w:t>
+      </w:r>
+      <w:r>
+        <w:rPr>
+          <w:sz w:val="24"/>
+          <w:szCs w:val="24"/>
+        </w:rPr>
+        <w:t>SO 27001</w:t>
+      </w:r>
+    </w:p>
+    <w:p>
+      <w:pPr>
+        <w:rPr>
+          <w:sz w:val="24"/>
+          <w:szCs w:val="24"/>
+        </w:rPr>
+      </w:pPr>
+    </w:p>
+    <w:p>
+      <w:pPr>
+        <w:rPr>
+          <w:sz w:val="24"/>
+          <w:szCs w:val="24"/>
+        </w:rPr>
+      </w:pPr>
+      <w:r>
+        <w:rPr>
+          <w:sz w:val="24"/>
+          <w:szCs w:val="24"/>
+        </w:rPr>
+        <w:t>Copywrite –</w:t>
+      </w:r>
+    </w:p>
+    <w:p>
+      <w:pPr>
+        <w:rPr>
+          <w:sz w:val="24"/>
+          <w:szCs w:val="24"/>
+        </w:rPr>
+      </w:pPr>
+      <w:r>
+        <w:rPr>
+          <w:sz w:val="24"/>
+          <w:szCs w:val="24"/>
+        </w:rPr>
+        <w:t xml:space="preserve"> IPA laws around data sources and APIs</w:t>
+      </w:r>
+    </w:p>
+    <w:p>
+      <w:pPr>
+        <w:rPr>
+          <w:sz w:val="24"/>
+          <w:szCs w:val="24"/>
+        </w:rPr>
+      </w:pPr>
+    </w:p>
+    <w:p>
+      <w:pPr>
+        <w:rPr>
+          <w:sz w:val="24"/>
+          <w:szCs w:val="24"/>
+        </w:rPr>
+      </w:pPr>
+      <w:r>
+        <w:rPr>
+          <w:sz w:val="24"/>
+          <w:szCs w:val="24"/>
+        </w:rPr>
+        <w:t xml:space="preserve">Ethics </w:t>
+      </w:r>
+      <w:r>
+        <w:rPr>
+          <w:sz w:val="24"/>
+          <w:szCs w:val="24"/>
+        </w:rPr>
+        <w:t>–</w:t>
+      </w:r>
+      <w:r>
+        <w:rPr>
+          <w:sz w:val="24"/>
+          <w:szCs w:val="24"/>
+        </w:rPr>
+        <w:t xml:space="preserve"> </w:t>
+      </w:r>
+    </w:p>
+    <w:p>
+      <w:pPr>
+        <w:pStyle w:val="Heading1"/>
+      </w:pPr>
+      <w:r>
+        <w:lastRenderedPageBreak/>
+        <w:t>Alternative Systems</w:t>
+      </w:r>
+    </w:p>
+    <w:p/>
+    <w:p>
+      <w:pPr>
+        <w:rPr>
+          <w:sz w:val="24"/>
+          <w:szCs w:val="24"/>
+        </w:rPr>
+      </w:pPr>
+      <w:r>
+        <w:rPr>
+          <w:sz w:val="24"/>
+          <w:szCs w:val="24"/>
+        </w:rPr>
+        <w:t>Weather Forcating apps –</w:t>
+      </w:r>
+    </w:p>
+    <w:p>
+      <w:pPr>
+        <w:rPr>
+          <w:sz w:val="24"/>
+          <w:szCs w:val="24"/>
+        </w:rPr>
+      </w:pPr>
+      <w:r>
+        <w:rPr>
+          <w:sz w:val="24"/>
+          <w:szCs w:val="24"/>
+        </w:rPr>
+        <w:t>Met Office API – gives very accurate weather forecasts to specific regions</w:t>
+      </w:r>
+    </w:p>
+    <w:p>
+      <w:pPr>
+        <w:rPr>
+          <w:sz w:val="24"/>
+          <w:szCs w:val="24"/>
+        </w:rPr>
+      </w:pPr>
+      <w:r>
+        <w:rPr>
+          <w:sz w:val="24"/>
+          <w:szCs w:val="24"/>
+        </w:rPr>
+        <w:t>OpenWeatherMap – gives global weather forecasts with real time data and long term weather trends</w:t>
+      </w:r>
+    </w:p>
+    <w:p>
+      <w:pPr>
+        <w:rPr>
+          <w:sz w:val="24"/>
+          <w:szCs w:val="24"/>
+        </w:rPr>
+      </w:pPr>
+      <w:r>
+        <w:rPr>
+          <w:sz w:val="24"/>
+          <w:szCs w:val="24"/>
+        </w:rPr>
+        <w:t>Air quality monitoring systems –</w:t>
+      </w:r>
+    </w:p>
+    <w:p>
+      <w:pPr>
+        <w:rPr>
+          <w:sz w:val="24"/>
+          <w:szCs w:val="24"/>
+        </w:rPr>
+      </w:pPr>
+      <w:r>
+        <w:rPr>
+          <w:sz w:val="24"/>
+          <w:szCs w:val="24"/>
+        </w:rPr>
+        <w:t>AirVisual – gives air quality data with pollution forecasts and personal health recommendations</w:t>
+      </w:r>
+    </w:p>
+    <w:p>
+      <w:pPr>
+        <w:rPr>
+          <w:sz w:val="24"/>
+          <w:szCs w:val="24"/>
+        </w:rPr>
+      </w:pPr>
+      <w:r>
+        <w:rPr>
+          <w:sz w:val="24"/>
+          <w:szCs w:val="24"/>
+        </w:rPr>
+        <w:t>Defra UK-AIR – real time updates of air quality and environmental conditions</w:t>
+      </w:r>
+    </w:p>
+    <w:p>
+      <w:pPr>
+        <w:rPr>
+          <w:sz w:val="24"/>
+          <w:szCs w:val="24"/>
+        </w:rPr>
+      </w:pPr>
+      <w:r>
+        <w:rPr>
+          <w:sz w:val="24"/>
+          <w:szCs w:val="24"/>
+        </w:rPr>
+        <w:t>Personalised health advice systems –</w:t>
+      </w:r>
+    </w:p>
+    <w:p>
+      <w:pPr>
+        <w:rPr>
+          <w:sz w:val="24"/>
+          <w:szCs w:val="24"/>
+        </w:rPr>
+      </w:pPr>
+      <w:r>
+        <w:rPr>
+          <w:sz w:val="24"/>
+          <w:szCs w:val="24"/>
+        </w:rPr>
+        <w:t>AdaHealth App – uses ai to give symptom based health advice</w:t>
+      </w:r>
+    </w:p>
+    <w:p>
+      <w:pPr>
+        <w:rPr>
+          <w:sz w:val="24"/>
+          <w:szCs w:val="24"/>
+        </w:rPr>
+      </w:pPr>
+      <w:r>
+        <w:rPr>
+          <w:sz w:val="24"/>
+          <w:szCs w:val="24"/>
+        </w:rPr>
+        <w:t>MyFitnessPal – tracks personal health with sensors and wearables like watches</w:t>
+      </w:r>
+    </w:p>
+    <w:p>
+      <w:pPr>
+        <w:rPr>
+          <w:sz w:val="24"/>
+          <w:szCs w:val="24"/>
+        </w:rPr>
+      </w:pPr>
+    </w:p>
+    <w:p>
+      <w:pPr>
+        <w:rPr>
+          <w:sz w:val="24"/>
+          <w:szCs w:val="24"/>
+        </w:rPr>
+      </w:pPr>
+      <w:r>
+        <w:rPr>
+          <w:sz w:val="24"/>
+          <w:szCs w:val="24"/>
+        </w:rPr>
+        <w:t>Need print screens, compare to what you need and what you will do differently, what needs do they meet what do they not</w:t>
+      </w:r>
+    </w:p>
+    <w:p>
+      <w:pPr>
+        <w:rPr>
+          <w:sz w:val="24"/>
+          <w:szCs w:val="24"/>
+        </w:rPr>
+      </w:pPr>
+    </w:p>
+    <w:p>
+      <w:pPr>
+        <w:pStyle w:val="Heading1"/>
+      </w:pPr>
+      <w:r>
+        <w:t>Risks</w:t>
+      </w:r>
+    </w:p>
+    <w:p/>
+    <w:p>
+      <w:pPr>
+        <w:rPr>
+          <w:sz w:val="24"/>
+          <w:szCs w:val="24"/>
+        </w:rPr>
+      </w:pPr>
+      <w:r>
+        <w:rPr>
+          <w:sz w:val="24"/>
+          <w:szCs w:val="24"/>
+        </w:rPr>
+        <w:t>System failure/downtime</w:t>
+      </w:r>
+    </w:p>
+    <w:p>
+      <w:pPr>
+        <w:rPr>
+          <w:sz w:val="24"/>
+          <w:szCs w:val="24"/>
+        </w:rPr>
+      </w:pPr>
+      <w:r>
+        <w:rPr>
+          <w:sz w:val="24"/>
+          <w:szCs w:val="24"/>
+        </w:rPr>
+        <w:t>Integration issues</w:t>
+      </w:r>
+    </w:p>
+    <w:p>
+      <w:pPr>
+        <w:rPr>
+          <w:sz w:val="24"/>
+          <w:szCs w:val="24"/>
+        </w:rPr>
+      </w:pPr>
+      <w:r>
+        <w:rPr>
+          <w:sz w:val="24"/>
+          <w:szCs w:val="24"/>
+        </w:rPr>
+        <w:t>Data security</w:t>
+      </w:r>
+    </w:p>
+    <w:p>
+      <w:pPr>
+        <w:rPr>
+          <w:sz w:val="24"/>
+          <w:szCs w:val="24"/>
+        </w:rPr>
+      </w:pPr>
+      <w:r>
+        <w:rPr>
+          <w:sz w:val="24"/>
+          <w:szCs w:val="24"/>
+        </w:rPr>
+        <w:t>Scalability limits</w:t>
+      </w:r>
+    </w:p>
+    <w:p>
+      <w:pPr>
+        <w:rPr>
+          <w:sz w:val="24"/>
+          <w:szCs w:val="24"/>
+        </w:rPr>
+      </w:pPr>
+      <w:r>
+        <w:rPr>
+          <w:sz w:val="24"/>
+          <w:szCs w:val="24"/>
+        </w:rPr>
+        <w:t>Dependency on third party services</w:t>
+      </w:r>
+    </w:p>
+    <w:p>
+      <w:pPr>
+        <w:rPr>
+          <w:sz w:val="24"/>
+          <w:szCs w:val="24"/>
+        </w:rPr>
+      </w:pPr>
+      <w:r>
+        <w:rPr>
+          <w:sz w:val="24"/>
+          <w:szCs w:val="24"/>
+        </w:rPr>
+        <w:t>Legal issues</w:t>
+      </w:r>
+    </w:p>
+    <w:p>
+      <w:pPr>
+        <w:rPr>
+          <w:sz w:val="24"/>
+          <w:szCs w:val="24"/>
+        </w:rPr>
+      </w:pPr>
+      <w:r>
+        <w:rPr>
+          <w:sz w:val="24"/>
+          <w:szCs w:val="24"/>
+        </w:rPr>
+        <w:t>Lack of return on investment</w:t>
+      </w:r>
+    </w:p>
+    <w:p>
+      <w:pPr>
+        <w:rPr>
+          <w:sz w:val="24"/>
+          <w:szCs w:val="24"/>
+        </w:rPr>
+      </w:pPr>
+      <w:r>
+        <w:rPr>
+          <w:sz w:val="24"/>
+          <w:szCs w:val="24"/>
+        </w:rPr>
+        <w:t>Falls short of user expectations</w:t>
+      </w:r>
+    </w:p>
+    <w:p>
+      <w:pPr>
+        <w:rPr>
+          <w:sz w:val="24"/>
+          <w:szCs w:val="24"/>
+        </w:rPr>
+      </w:pPr>
+    </w:p>
+    <w:p>
+      <w:pPr>
+        <w:rPr>
+          <w:sz w:val="24"/>
+          <w:szCs w:val="24"/>
+        </w:rPr>
+      </w:pPr>
+      <w:r>
+        <w:rPr>
+          <w:sz w:val="24"/>
+          <w:szCs w:val="24"/>
+        </w:rPr>
+        <w:t>Talk about how to limit them</w:t>
+      </w:r>
+    </w:p>
+    <w:p>
+      <w:pPr>
+        <w:rPr>
+          <w:sz w:val="24"/>
+          <w:szCs w:val="24"/>
+        </w:rPr>
+      </w:pPr>
+    </w:p>
+    <w:p>
+      <w:pPr>
+        <w:pStyle w:val="Heading1"/>
+      </w:pPr>
+      <w:r>
+        <w:lastRenderedPageBreak/>
+        <w:t>Decomposition</w:t>
+      </w:r>
+    </w:p>
+    <w:p>
+      <w:r>
+        <w:drawing>
+          <wp:inline distT="0" distB="0" distL="0" distR="0" wp14:anchorId="1989D29F" wp14:editId="56E6E253">
+            <wp:extent cx="5731510" cy="2707640"/>
+            <wp:effectExtent l="0" t="0" r="2540" b="0"/>
+            <wp:docPr id="1" name="Picture 1"/>
+            <wp:cNvGraphicFramePr>
+              <a:graphicFrameLocks xmlns:a="http://schemas.openxmlformats.org/drawingml/2006/main" noChangeAspect="1"/>
+            </wp:cNvGraphicFramePr>
+            <a:graphic xmlns:a="http://schemas.openxmlformats.org/drawingml/2006/main">
+              <a:graphicData uri="http://schemas.openxmlformats.org/drawingml/2006/picture">
+                <pic:pic xmlns:pic="http://schemas.openxmlformats.org/drawingml/2006/picture">
+                  <pic:nvPicPr>
+                    <pic:cNvPr id="1" name=""/>
+                    <pic:cNvPicPr/>
+                  </pic:nvPicPr>
+                  <pic:blipFill>
+                    <a:blip r:embed="rId4"/>
+                    <a:stretch>
+                      <a:fillRect/>
+                    </a:stretch>
+                  </pic:blipFill>
+                  <pic:spPr>
+                    <a:xfrm>
+                      <a:off x="0" y="0"/>
+                      <a:ext cx="5731510" cy="2707640"/>
+                    </a:xfrm>
+                    <a:prstGeom prst="rect">
+                      <a:avLst/>
+                    </a:prstGeom>
+                  </pic:spPr>
+                </pic:pic>
+              </a:graphicData>
+            </a:graphic>
+          </wp:inline>
+        </w:drawing>
+      </w:r>
+    </w:p>
+    <w:p/>
+    <w:p>
+      <w:r>
+        <w:t>How it fixes the problem, talk about a database, api to get the weather</w:t>
+      </w:r>
+    </w:p>
+    <w:p/>
+    <w:p>
+      <w:pPr>
+        <w:pStyle w:val="Heading1"/>
+      </w:pPr>
+      <w:r>
+        <w:t>User Acceptance criteria</w:t>
+      </w:r>
+    </w:p>
+    <w:p/>
+    <w:p>
+      <w:pPr>
+        <w:rPr>
+          <w:sz w:val="24"/>
+          <w:szCs w:val="24"/>
+        </w:rPr>
+      </w:pPr>
+      <w:r>
+        <w:rPr>
+          <w:sz w:val="24"/>
+          <w:szCs w:val="24"/>
+        </w:rPr>
+        <w:t>Accessible</w:t>
+      </w:r>
+    </w:p>
+    <w:p>
+      <w:pPr>
+        <w:rPr>
+          <w:sz w:val="24"/>
+          <w:szCs w:val="24"/>
+        </w:rPr>
+      </w:pPr>
+      <w:r>
+        <w:rPr>
+          <w:sz w:val="24"/>
+          <w:szCs w:val="24"/>
+        </w:rPr>
+        <w:t>Friendly and easy UI</w:t>
+      </w:r>
+    </w:p>
+    <w:p>
+      <w:pPr>
+        <w:rPr>
+          <w:sz w:val="24"/>
+          <w:szCs w:val="24"/>
+        </w:rPr>
+      </w:pPr>
+      <w:r>
+        <w:rPr>
+          <w:sz w:val="24"/>
+          <w:szCs w:val="24"/>
+        </w:rPr>
+        <w:t>Login and Register</w:t>
+      </w:r>
+    </w:p>
+    <w:p>
+      <w:pPr>
+        <w:rPr>
+          <w:sz w:val="24"/>
+          <w:szCs w:val="24"/>
+        </w:rPr>
+      </w:pPr>
+      <w:r>
+        <w:rPr>
+          <w:sz w:val="24"/>
+          <w:szCs w:val="24"/>
+        </w:rPr>
+        <w:t>Reliable with little downtime</w:t>
+      </w:r>
+    </w:p>
+    <w:p>
+      <w:pPr>
+        <w:rPr>
+          <w:sz w:val="24"/>
+          <w:szCs w:val="24"/>
+        </w:rPr>
+      </w:pPr>
+      <w:r>
+        <w:rPr>
+          <w:sz w:val="24"/>
+          <w:szCs w:val="24"/>
+        </w:rPr>
+        <w:t xml:space="preserve">Weather </w:t>
+      </w:r>
+      <w:r>
+        <w:rPr>
+          <w:sz w:val="24"/>
+          <w:szCs w:val="24"/>
+        </w:rPr>
+        <w:t>Forecasting</w:t>
+      </w:r>
+    </w:p>
+    <w:p>
+      <w:pPr>
+        <w:rPr>
+          <w:sz w:val="24"/>
+          <w:szCs w:val="24"/>
+        </w:rPr>
+      </w:pPr>
+      <w:r>
+        <w:rPr>
+          <w:sz w:val="24"/>
+          <w:szCs w:val="24"/>
+        </w:rPr>
+        <w:t>Health advice</w:t>
+      </w:r>
+    </w:p>
+    <w:p>
+      <w:pPr>
+        <w:rPr>
+          <w:sz w:val="24"/>
+          <w:szCs w:val="24"/>
+        </w:rPr>
+      </w:pPr>
+      <w:r>
+        <w:rPr>
+          <w:sz w:val="24"/>
+          <w:szCs w:val="24"/>
+        </w:rPr>
+        <w:t>Personal health tracking</w:t>
+      </w:r>
+    </w:p>
+    <w:p>
+      <w:pPr>
+        <w:rPr>
+          <w:sz w:val="24"/>
+          <w:szCs w:val="24"/>
+        </w:rPr>
+      </w:pPr>
+      <w:r>
+        <w:rPr>
+          <w:sz w:val="24"/>
+          <w:szCs w:val="24"/>
+        </w:rPr>
+        <w:t>Custom alerts</w:t>
+      </w:r>
+    </w:p>
+    <w:p>
+      <w:pPr>
+        <w:rPr>
+          <w:sz w:val="24"/>
+          <w:szCs w:val="24"/>
+        </w:rPr>
+      </w:pPr>
+      <w:r>
+        <w:rPr>
+          <w:sz w:val="24"/>
+          <w:szCs w:val="24"/>
+        </w:rPr>
+        <w:t>Multi user management</w:t>
+      </w:r>
+    </w:p>
+    <w:p>
+      <w:pPr>
+        <w:rPr>
+          <w:sz w:val="24"/>
+          <w:szCs w:val="24"/>
+        </w:rPr>
+      </w:pPr>
+      <w:r>
+        <w:rPr>
+          <w:sz w:val="24"/>
+          <w:szCs w:val="24"/>
+        </w:rPr>
+        <w:t>Home risk assessment</w:t>
+      </w:r>
+    </w:p>
+    <w:p>
+      <w:pPr>
+        <w:rPr>
+          <w:sz w:val="24"/>
+          <w:szCs w:val="24"/>
+        </w:rPr>
+      </w:pPr>
+      <w:r>
+        <w:rPr>
+          <w:sz w:val="24"/>
+          <w:szCs w:val="24"/>
+        </w:rPr>
+        <w:t>Custom dashboards</w:t>
+      </w:r>
+    </w:p>
+    <w:p>
+      <w:pPr>
+        <w:rPr>
+          <w:sz w:val="24"/>
+          <w:szCs w:val="24"/>
+        </w:rPr>
+      </w:pPr>
+    </w:p>
+    <w:p>
+      <w:pPr>
+        <w:rPr>
+          <w:sz w:val="24"/>
+          <w:szCs w:val="24"/>
+        </w:rPr>
+      </w:pPr>
+      <w:r>
+        <w:rPr>
+          <w:sz w:val="24"/>
+          <w:szCs w:val="24"/>
+        </w:rPr>
+        <w:t>Split into user groups, a little bit of commentary</w:t>
+      </w:r>
+    </w:p>
+    <w:p>
+      <w:pPr>
+        <w:rPr>
+          <w:sz w:val="24"/>
+          <w:szCs w:val="24"/>
+        </w:rPr>
+      </w:pPr>
+    </w:p>
+    <w:p>
+      <w:pPr>
+        <w:pStyle w:val="Heading1"/>
+      </w:pPr>
+      <w:r>
+        <w:lastRenderedPageBreak/>
+        <w:t>Functional Requirements</w:t>
+      </w:r>
+    </w:p>
+    <w:p/>
+    <w:p>
+      <w:r>
+        <w:t>Stuff it should do</w:t>
+      </w:r>
+    </w:p>
+    <w:p/>
+    <w:p>
+      <w:pPr>
+        <w:pStyle w:val="Heading1"/>
+      </w:pPr>
+      <w:r>
+        <w:t>Non-Functional requirements</w:t>
+      </w:r>
+    </w:p>
+    <w:p/>
+    <w:p>
+      <w:r>
+        <w:t>How it should do things</w:t>
+      </w:r>
+    </w:p>
+    <w:p/>
+    <w:p>
+      <w:pPr>
+        <w:pStyle w:val="Heading1"/>
+      </w:pPr>
+      <w:r>
+        <w:t>KPI</w:t>
+      </w:r>
+    </w:p>
+    <w:p/>
+    <w:p>
+      <w:r>
+        <w:t>Ratings/reviews</w:t>
+      </w:r>
+    </w:p>
+    <w:p>
+      <w:r>
+        <w:t>Traffic to the site</w:t>
+      </w:r>
+    </w:p>
+    <w:p>
+      <w:r>
+        <w:t>Where people are coming from</w:t>
+      </w:r>
+    </w:p>
+    <w:p>
+      <w:r>
+        <w:t>Number of new/returning users per time</w:t>
+      </w:r>
+    </w:p>
+    <w:p>
+      <w:r>
+        <w:t>Donations coming from the site or increase in donations after the solution launch</w:t>
+      </w:r>
+    </w:p>
+    <w:p/>
+    <w:p>
+      <w:pPr>
+        <w:pStyle w:val="Heading1"/>
+      </w:pPr>
+      <w:r>
+        <w:t>Description of Proposed solution</w:t>
+      </w:r>
+    </w:p>
+    <w:p/>
+    <w:p>
+      <w:r>
+        <w:t>What you are going to do very generally like it will store data securely, secure, scalable maintainable, css</w:t>
+      </w:r>
+    </w:p>
+    <w:p/>
+    <w:p>
+      <w:pPr>
+        <w:rPr>
+          <w:sz w:val="24"/>
+          <w:szCs w:val="24"/>
+        </w:rPr>
+      </w:pPr>
+    </w:p>
+    <w:p>
+      <w:pPr>
+        <w:rPr>
+          <w:sz w:val="24"/>
+          <w:szCs w:val="24"/>
+        </w:rPr>
+      </w:pPr>
+    </w:p>
     <w:sectPr>
       <w:pgSz w:w="11906" w:h="16838"/>
       <w:pgMar w:top="1440" w:right="1440" w:bottom="1440" w:left="1440" w:header="708" w:footer="708" w:gutter="0"/>

</xml_diff>